<commit_message>
final changes- good luck!
</commit_message>
<xml_diff>
--- a/AC12001 Team Project Test Plan.docx
+++ b/AC12001 Team Project Test Plan.docx
@@ -14,14 +14,7 @@
           <w:sz w:val="24"/>
           <w:szCs w:val="24"/>
         </w:rPr>
-        <w:t>AC12001 Team Project</w:t>
-      </w:r>
-      <w:r>
-        <w:rPr>
-          <w:sz w:val="24"/>
-          <w:szCs w:val="24"/>
-        </w:rPr>
-        <w:t xml:space="preserve"> Test Plan</w:t>
+        <w:t>AC12001 Team Project Test Plan</w:t>
       </w:r>
     </w:p>
     <w:p>
@@ -288,6 +281,13 @@
                 <w:szCs w:val="24"/>
               </w:rPr>
             </w:pPr>
+            <w:r>
+              <w:rPr>
+                <w:sz w:val="24"/>
+                <w:szCs w:val="24"/>
+              </w:rPr>
+              <w:t>Works</w:t>
+            </w:r>
           </w:p>
         </w:tc>
       </w:tr>
@@ -516,6 +516,13 @@
                 <w:szCs w:val="24"/>
               </w:rPr>
             </w:pPr>
+            <w:r>
+              <w:rPr>
+                <w:sz w:val="24"/>
+                <w:szCs w:val="24"/>
+              </w:rPr>
+              <w:t>Works</w:t>
+            </w:r>
           </w:p>
         </w:tc>
       </w:tr>
@@ -591,6 +598,13 @@
                 <w:szCs w:val="24"/>
               </w:rPr>
             </w:pPr>
+            <w:r>
+              <w:rPr>
+                <w:sz w:val="24"/>
+                <w:szCs w:val="24"/>
+              </w:rPr>
+              <w:t>Works</w:t>
+            </w:r>
           </w:p>
         </w:tc>
       </w:tr>
@@ -807,6 +821,13 @@
                 <w:szCs w:val="24"/>
               </w:rPr>
             </w:pPr>
+            <w:r>
+              <w:rPr>
+                <w:sz w:val="24"/>
+                <w:szCs w:val="24"/>
+              </w:rPr>
+              <w:t>Works</w:t>
+            </w:r>
           </w:p>
         </w:tc>
       </w:tr>
@@ -1116,69 +1137,33 @@
               <w:rPr>
                 <w:sz w:val="24"/>
               </w:rPr>
-              <w:t>Date = 2</w:t>
-            </w:r>
-            <w:r>
-              <w:rPr>
-                <w:sz w:val="24"/>
-              </w:rPr>
-              <w:t>4</w:t>
-            </w:r>
-            <w:r>
-              <w:rPr>
-                <w:sz w:val="24"/>
-              </w:rPr>
-              <w:t>/03/2020</w:t>
-            </w:r>
-          </w:p>
-          <w:p>
-            <w:pPr>
-              <w:rPr>
-                <w:sz w:val="24"/>
-              </w:rPr>
-            </w:pPr>
-            <w:r>
-              <w:rPr>
-                <w:sz w:val="24"/>
-              </w:rPr>
-              <w:t>Start time = 1</w:t>
-            </w:r>
-            <w:r>
-              <w:rPr>
-                <w:sz w:val="24"/>
-              </w:rPr>
-              <w:t>5</w:t>
-            </w:r>
-            <w:r>
-              <w:rPr>
-                <w:sz w:val="24"/>
-              </w:rPr>
-              <w:t>:00</w:t>
-            </w:r>
-          </w:p>
-          <w:p>
-            <w:pPr>
-              <w:rPr>
-                <w:sz w:val="24"/>
-              </w:rPr>
-            </w:pPr>
-            <w:r>
-              <w:rPr>
-                <w:sz w:val="24"/>
-              </w:rPr>
-              <w:t>End time = 1</w:t>
-            </w:r>
-            <w:r>
-              <w:rPr>
-                <w:sz w:val="24"/>
-              </w:rPr>
-              <w:t>5</w:t>
-            </w:r>
-            <w:r>
-              <w:rPr>
-                <w:sz w:val="24"/>
-              </w:rPr>
-              <w:t>:10</w:t>
+              <w:t>Date = 24/03/2020</w:t>
+            </w:r>
+          </w:p>
+          <w:p>
+            <w:pPr>
+              <w:rPr>
+                <w:sz w:val="24"/>
+              </w:rPr>
+            </w:pPr>
+            <w:r>
+              <w:rPr>
+                <w:sz w:val="24"/>
+              </w:rPr>
+              <w:t>Start time = 15:00</w:t>
+            </w:r>
+          </w:p>
+          <w:p>
+            <w:pPr>
+              <w:rPr>
+                <w:sz w:val="24"/>
+              </w:rPr>
+            </w:pPr>
+            <w:r>
+              <w:rPr>
+                <w:sz w:val="24"/>
+              </w:rPr>
+              <w:t>End time = 15:10</w:t>
             </w:r>
           </w:p>
           <w:p>
@@ -1225,69 +1210,33 @@
               <w:rPr>
                 <w:sz w:val="24"/>
               </w:rPr>
-              <w:t>Date = 2</w:t>
-            </w:r>
-            <w:r>
-              <w:rPr>
-                <w:sz w:val="24"/>
-              </w:rPr>
-              <w:t>4</w:t>
-            </w:r>
-            <w:r>
-              <w:rPr>
-                <w:sz w:val="24"/>
-              </w:rPr>
-              <w:t>/03/2020</w:t>
-            </w:r>
-          </w:p>
-          <w:p>
-            <w:pPr>
-              <w:rPr>
-                <w:sz w:val="24"/>
-              </w:rPr>
-            </w:pPr>
-            <w:r>
-              <w:rPr>
-                <w:sz w:val="24"/>
-              </w:rPr>
-              <w:t>Start time = 16:</w:t>
-            </w:r>
-            <w:r>
-              <w:rPr>
-                <w:sz w:val="24"/>
-              </w:rPr>
-              <w:t>3</w:t>
-            </w:r>
-            <w:r>
-              <w:rPr>
-                <w:sz w:val="24"/>
-              </w:rPr>
-              <w:t>0</w:t>
-            </w:r>
-          </w:p>
-          <w:p>
-            <w:pPr>
-              <w:rPr>
-                <w:sz w:val="24"/>
-              </w:rPr>
-            </w:pPr>
-            <w:r>
-              <w:rPr>
-                <w:sz w:val="24"/>
-              </w:rPr>
-              <w:t>End time = 16:</w:t>
-            </w:r>
-            <w:r>
-              <w:rPr>
-                <w:sz w:val="24"/>
-              </w:rPr>
-              <w:t>4</w:t>
-            </w:r>
-            <w:r>
-              <w:rPr>
-                <w:sz w:val="24"/>
-              </w:rPr>
-              <w:t>0</w:t>
+              <w:t>Date = 24/03/2020</w:t>
+            </w:r>
+          </w:p>
+          <w:p>
+            <w:pPr>
+              <w:rPr>
+                <w:sz w:val="24"/>
+              </w:rPr>
+            </w:pPr>
+            <w:r>
+              <w:rPr>
+                <w:sz w:val="24"/>
+              </w:rPr>
+              <w:t>Start time = 16:30</w:t>
+            </w:r>
+          </w:p>
+          <w:p>
+            <w:pPr>
+              <w:rPr>
+                <w:sz w:val="24"/>
+              </w:rPr>
+            </w:pPr>
+            <w:r>
+              <w:rPr>
+                <w:sz w:val="24"/>
+              </w:rPr>
+              <w:t>End time = 16:40</w:t>
             </w:r>
           </w:p>
           <w:p>
@@ -1366,6 +1315,13 @@
                 <w:szCs w:val="24"/>
               </w:rPr>
             </w:pPr>
+            <w:r>
+              <w:rPr>
+                <w:sz w:val="24"/>
+                <w:szCs w:val="24"/>
+              </w:rPr>
+              <w:t>Works</w:t>
+            </w:r>
           </w:p>
         </w:tc>
       </w:tr>
@@ -1644,6 +1600,13 @@
                 <w:szCs w:val="24"/>
               </w:rPr>
             </w:pPr>
+            <w:r>
+              <w:rPr>
+                <w:sz w:val="24"/>
+                <w:szCs w:val="24"/>
+              </w:rPr>
+              <w:t>works</w:t>
+            </w:r>
           </w:p>
         </w:tc>
       </w:tr>
@@ -1791,6 +1754,13 @@
                 <w:szCs w:val="24"/>
               </w:rPr>
             </w:pPr>
+            <w:r>
+              <w:rPr>
+                <w:sz w:val="24"/>
+                <w:szCs w:val="24"/>
+              </w:rPr>
+              <w:t>works</w:t>
+            </w:r>
           </w:p>
         </w:tc>
       </w:tr>
@@ -2072,6 +2042,13 @@
                 <w:szCs w:val="24"/>
               </w:rPr>
             </w:pPr>
+            <w:r>
+              <w:rPr>
+                <w:sz w:val="24"/>
+                <w:szCs w:val="24"/>
+              </w:rPr>
+              <w:t>works</w:t>
+            </w:r>
           </w:p>
         </w:tc>
       </w:tr>
@@ -2232,10 +2209,10 @@
         <w:tblLook w:val="04A0" w:firstRow="1" w:lastRow="0" w:firstColumn="1" w:lastColumn="0" w:noHBand="0" w:noVBand="1"/>
       </w:tblPr>
       <w:tblGrid>
-        <w:gridCol w:w="2075"/>
+        <w:gridCol w:w="2073"/>
         <w:gridCol w:w="2452"/>
         <w:gridCol w:w="2452"/>
-        <w:gridCol w:w="2037"/>
+        <w:gridCol w:w="2039"/>
       </w:tblGrid>
       <w:tr>
         <w:trPr>
@@ -2470,6 +2447,13 @@
                 <w:szCs w:val="24"/>
               </w:rPr>
             </w:pPr>
+            <w:r>
+              <w:rPr>
+                <w:sz w:val="24"/>
+                <w:szCs w:val="24"/>
+              </w:rPr>
+              <w:t>works</w:t>
+            </w:r>
           </w:p>
         </w:tc>
       </w:tr>
@@ -2492,19 +2476,7 @@
               <w:rPr>
                 <w:sz w:val="24"/>
               </w:rPr>
-              <w:t xml:space="preserve">Display </w:t>
-            </w:r>
-            <w:r>
-              <w:rPr>
-                <w:sz w:val="24"/>
-              </w:rPr>
-              <w:t>health professional</w:t>
-            </w:r>
-            <w:r>
-              <w:rPr>
-                <w:sz w:val="24"/>
-              </w:rPr>
-              <w:t xml:space="preserve"> details </w:t>
+              <w:t xml:space="preserve">Display health professional details </w:t>
             </w:r>
           </w:p>
         </w:tc>
@@ -2592,91 +2564,85 @@
               <w:rPr>
                 <w:sz w:val="24"/>
               </w:rPr>
+              <w:t xml:space="preserve"> health professional</w:t>
+            </w:r>
+            <w:r>
+              <w:rPr>
+                <w:sz w:val="24"/>
+              </w:rPr>
+              <w:t>’s details from the array list</w:t>
+            </w:r>
+            <w:r>
+              <w:rPr>
+                <w:sz w:val="24"/>
+              </w:rPr>
+              <w:t>:</w:t>
+            </w:r>
+          </w:p>
+          <w:p>
+            <w:pPr>
+              <w:rPr>
+                <w:sz w:val="24"/>
+              </w:rPr>
+            </w:pPr>
+            <w:r>
+              <w:rPr>
+                <w:sz w:val="24"/>
+              </w:rPr>
+              <w:t>Name – John Smith</w:t>
+            </w:r>
+          </w:p>
+          <w:p>
+            <w:pPr>
+              <w:rPr>
+                <w:sz w:val="24"/>
+              </w:rPr>
+            </w:pPr>
+            <w:r>
+              <w:rPr>
+                <w:sz w:val="24"/>
+              </w:rPr>
+              <w:t xml:space="preserve">Profession – </w:t>
+            </w:r>
+            <w:proofErr w:type="spellStart"/>
+            <w:r>
+              <w:rPr>
+                <w:sz w:val="24"/>
+              </w:rPr>
+              <w:t>gp</w:t>
+            </w:r>
+            <w:proofErr w:type="spellEnd"/>
+          </w:p>
+          <w:p>
+            <w:pPr>
+              <w:rPr>
+                <w:sz w:val="24"/>
+                <w:szCs w:val="24"/>
+              </w:rPr>
+            </w:pPr>
+            <w:r>
+              <w:rPr>
+                <w:sz w:val="24"/>
+              </w:rPr>
+              <w:t xml:space="preserve">Location </w:t>
+            </w:r>
+            <w:r>
+              <w:rPr>
+                <w:sz w:val="24"/>
+              </w:rPr>
+              <w:t>–</w:t>
+            </w:r>
+            <w:r>
+              <w:rPr>
+                <w:sz w:val="24"/>
+              </w:rPr>
               <w:t xml:space="preserve"> </w:t>
             </w:r>
             <w:r>
               <w:rPr>
                 <w:sz w:val="24"/>
               </w:rPr>
-              <w:t>heal</w:t>
-            </w:r>
-            <w:r>
-              <w:rPr>
-                <w:sz w:val="24"/>
-              </w:rPr>
-              <w:t>t</w:t>
-            </w:r>
-            <w:r>
-              <w:rPr>
-                <w:sz w:val="24"/>
-              </w:rPr>
-              <w:t>h professional</w:t>
-            </w:r>
-            <w:r>
-              <w:rPr>
-                <w:sz w:val="24"/>
-              </w:rPr>
-              <w:t>’s details from the array list</w:t>
-            </w:r>
-            <w:r>
-              <w:rPr>
-                <w:sz w:val="24"/>
-              </w:rPr>
-              <w:t>:</w:t>
-            </w:r>
-          </w:p>
-          <w:p>
-            <w:pPr>
-              <w:rPr>
-                <w:sz w:val="24"/>
-              </w:rPr>
-            </w:pPr>
-            <w:r>
-              <w:rPr>
-                <w:sz w:val="24"/>
-              </w:rPr>
-              <w:t>Name – John Smith</w:t>
-            </w:r>
-          </w:p>
-          <w:p>
-            <w:pPr>
-              <w:rPr>
-                <w:sz w:val="24"/>
-              </w:rPr>
-            </w:pPr>
-            <w:r>
-              <w:rPr>
-                <w:sz w:val="24"/>
-              </w:rPr>
-              <w:t xml:space="preserve">Profession – </w:t>
-            </w:r>
-            <w:proofErr w:type="spellStart"/>
-            <w:r>
-              <w:rPr>
-                <w:sz w:val="24"/>
-              </w:rPr>
-              <w:t>gp</w:t>
-            </w:r>
-            <w:proofErr w:type="spellEnd"/>
-          </w:p>
-          <w:p>
-            <w:pPr>
-              <w:rPr>
-                <w:sz w:val="24"/>
-                <w:szCs w:val="24"/>
-              </w:rPr>
-            </w:pPr>
-            <w:r>
-              <w:rPr>
-                <w:sz w:val="24"/>
-              </w:rPr>
-              <w:t xml:space="preserve">Location </w:t>
-            </w:r>
-            <w:r>
-              <w:rPr>
-                <w:sz w:val="24"/>
-              </w:rPr>
-              <w:t>–</w:t>
+              <w:t xml:space="preserve">London </w:t>
             </w:r>
             <w:r>
               <w:rPr>
@@ -2684,31 +2650,26 @@
               </w:rPr>
               <w:t xml:space="preserve"> </w:t>
             </w:r>
-            <w:r>
-              <w:rPr>
-                <w:sz w:val="24"/>
-              </w:rPr>
-              <w:t xml:space="preserve">London </w:t>
-            </w:r>
-            <w:r>
-              <w:rPr>
-                <w:sz w:val="24"/>
-              </w:rPr>
-              <w:t xml:space="preserve"> </w:t>
-            </w:r>
-          </w:p>
-        </w:tc>
-        <w:tc>
-          <w:tcPr>
-            <w:tcW w:w="2122" w:type="dxa"/>
-          </w:tcPr>
-          <w:p>
-            <w:pPr>
-              <w:rPr>
-                <w:sz w:val="24"/>
-                <w:szCs w:val="24"/>
-              </w:rPr>
-            </w:pPr>
+          </w:p>
+        </w:tc>
+        <w:tc>
+          <w:tcPr>
+            <w:tcW w:w="2122" w:type="dxa"/>
+          </w:tcPr>
+          <w:p>
+            <w:pPr>
+              <w:rPr>
+                <w:sz w:val="24"/>
+                <w:szCs w:val="24"/>
+              </w:rPr>
+            </w:pPr>
+            <w:r>
+              <w:rPr>
+                <w:sz w:val="24"/>
+                <w:szCs w:val="24"/>
+              </w:rPr>
+              <w:t>Works; didn’t work before, had to be redone</w:t>
+            </w:r>
           </w:p>
         </w:tc>
       </w:tr>
@@ -2832,6 +2793,13 @@
                 <w:szCs w:val="24"/>
               </w:rPr>
             </w:pPr>
+            <w:r>
+              <w:rPr>
+                <w:sz w:val="24"/>
+                <w:szCs w:val="24"/>
+              </w:rPr>
+              <w:t>Works well</w:t>
+            </w:r>
           </w:p>
         </w:tc>
       </w:tr>
@@ -2904,6 +2872,13 @@
                 <w:szCs w:val="24"/>
               </w:rPr>
             </w:pPr>
+            <w:r>
+              <w:rPr>
+                <w:sz w:val="24"/>
+                <w:szCs w:val="24"/>
+              </w:rPr>
+              <w:t>Failed to work</w:t>
+            </w:r>
           </w:p>
         </w:tc>
       </w:tr>
@@ -2970,6 +2945,13 @@
                 <w:szCs w:val="24"/>
               </w:rPr>
             </w:pPr>
+            <w:r>
+              <w:rPr>
+                <w:sz w:val="24"/>
+                <w:szCs w:val="24"/>
+              </w:rPr>
+              <w:t>Works</w:t>
+            </w:r>
           </w:p>
         </w:tc>
       </w:tr>
@@ -3042,6 +3024,13 @@
                 <w:szCs w:val="24"/>
               </w:rPr>
             </w:pPr>
+            <w:r>
+              <w:rPr>
+                <w:sz w:val="24"/>
+                <w:szCs w:val="24"/>
+              </w:rPr>
+              <w:t>Works</w:t>
+            </w:r>
           </w:p>
         </w:tc>
       </w:tr>
@@ -3245,6 +3234,13 @@
                 <w:szCs w:val="24"/>
               </w:rPr>
             </w:pPr>
+            <w:r>
+              <w:rPr>
+                <w:sz w:val="24"/>
+                <w:szCs w:val="24"/>
+              </w:rPr>
+              <w:t>Works</w:t>
+            </w:r>
           </w:p>
         </w:tc>
       </w:tr>
@@ -3498,6 +3494,13 @@
                 <w:szCs w:val="24"/>
               </w:rPr>
             </w:pPr>
+            <w:r>
+              <w:rPr>
+                <w:sz w:val="24"/>
+                <w:szCs w:val="24"/>
+              </w:rPr>
+              <w:t>Works perfectly</w:t>
+            </w:r>
           </w:p>
         </w:tc>
       </w:tr>
@@ -3576,6 +3579,13 @@
                 <w:szCs w:val="24"/>
               </w:rPr>
             </w:pPr>
+            <w:r>
+              <w:rPr>
+                <w:sz w:val="24"/>
+                <w:szCs w:val="24"/>
+              </w:rPr>
+              <w:t>Doesn’t work – missing essential code as of current test</w:t>
+            </w:r>
           </w:p>
         </w:tc>
       </w:tr>
@@ -3640,6 +3650,13 @@
                 <w:szCs w:val="24"/>
               </w:rPr>
             </w:pPr>
+            <w:r>
+              <w:rPr>
+                <w:sz w:val="24"/>
+                <w:szCs w:val="24"/>
+              </w:rPr>
+              <w:t>Doesn’t work – missing essential code as of current test</w:t>
+            </w:r>
           </w:p>
         </w:tc>
       </w:tr>
@@ -3663,6 +3680,7 @@
                 <w:sz w:val="24"/>
                 <w:szCs w:val="24"/>
               </w:rPr>
+              <w:lastRenderedPageBreak/>
               <w:t>Schedule an appointment</w:t>
             </w:r>
           </w:p>
@@ -3694,19 +3712,7 @@
               <w:rPr>
                 <w:sz w:val="24"/>
               </w:rPr>
-              <w:t xml:space="preserve">Date = </w:t>
-            </w:r>
-            <w:r>
-              <w:rPr>
-                <w:sz w:val="24"/>
-              </w:rPr>
-              <w:t>26</w:t>
-            </w:r>
-            <w:r>
-              <w:rPr>
-                <w:sz w:val="24"/>
-              </w:rPr>
-              <w:t>/03/2020</w:t>
+              <w:t>Date = 26/03/2020</w:t>
             </w:r>
           </w:p>
           <w:p>
@@ -3732,7 +3738,6 @@
               <w:rPr>
                 <w:sz w:val="24"/>
               </w:rPr>
-              <w:lastRenderedPageBreak/>
               <w:t>End time = 16:10</w:t>
             </w:r>
           </w:p>
@@ -3746,13 +3751,7 @@
               <w:rPr>
                 <w:sz w:val="24"/>
               </w:rPr>
-              <w:t xml:space="preserve">Type = </w:t>
-            </w:r>
-            <w:r>
-              <w:rPr>
-                <w:sz w:val="24"/>
-              </w:rPr>
-              <w:t>blood test</w:t>
+              <w:t>Type = blood test</w:t>
             </w:r>
           </w:p>
           <w:p>
@@ -3786,16 +3785,7 @@
                 <w:sz w:val="24"/>
                 <w:szCs w:val="24"/>
               </w:rPr>
-              <w:lastRenderedPageBreak/>
-              <w:t xml:space="preserve">A new appointment object should be </w:t>
-            </w:r>
-            <w:r>
-              <w:rPr>
-                <w:sz w:val="24"/>
-                <w:szCs w:val="24"/>
-              </w:rPr>
-              <w:lastRenderedPageBreak/>
-              <w:t>created with the details specified</w:t>
+              <w:t>A new appointment object should be created with the details specified</w:t>
             </w:r>
           </w:p>
         </w:tc>
@@ -3810,6 +3800,13 @@
                 <w:szCs w:val="24"/>
               </w:rPr>
             </w:pPr>
+            <w:r>
+              <w:rPr>
+                <w:sz w:val="24"/>
+                <w:szCs w:val="24"/>
+              </w:rPr>
+              <w:t>Doesn’t work – missing essential code as of current test</w:t>
+            </w:r>
           </w:p>
         </w:tc>
       </w:tr>
@@ -3881,6 +3878,13 @@
                 <w:szCs w:val="24"/>
               </w:rPr>
             </w:pPr>
+            <w:r>
+              <w:rPr>
+                <w:sz w:val="24"/>
+                <w:szCs w:val="24"/>
+              </w:rPr>
+              <w:t>Unable to test</w:t>
+            </w:r>
           </w:p>
         </w:tc>
       </w:tr>
@@ -3945,6 +3949,13 @@
                 <w:szCs w:val="24"/>
               </w:rPr>
             </w:pPr>
+            <w:r>
+              <w:rPr>
+                <w:sz w:val="24"/>
+                <w:szCs w:val="24"/>
+              </w:rPr>
+              <w:t>Doesn’t work</w:t>
+            </w:r>
           </w:p>
         </w:tc>
       </w:tr>
@@ -4009,6 +4020,13 @@
                 <w:szCs w:val="24"/>
               </w:rPr>
             </w:pPr>
+            <w:r>
+              <w:rPr>
+                <w:sz w:val="24"/>
+                <w:szCs w:val="24"/>
+              </w:rPr>
+              <w:t>Unable to test</w:t>
+            </w:r>
           </w:p>
         </w:tc>
       </w:tr>
@@ -4031,391 +4049,8 @@
           <w:szCs w:val="24"/>
         </w:rPr>
       </w:pPr>
-      <w:proofErr w:type="spellStart"/>
-      <w:r>
-        <w:rPr>
-          <w:sz w:val="24"/>
-          <w:szCs w:val="24"/>
-        </w:rPr>
-        <w:t>HistoryStack</w:t>
-      </w:r>
-      <w:proofErr w:type="spellEnd"/>
-      <w:r>
-        <w:rPr>
-          <w:sz w:val="24"/>
-          <w:szCs w:val="24"/>
-        </w:rPr>
-        <w:t xml:space="preserve"> &amp; </w:t>
-      </w:r>
-      <w:proofErr w:type="spellStart"/>
-      <w:r>
-        <w:rPr>
-          <w:sz w:val="24"/>
-          <w:szCs w:val="24"/>
-        </w:rPr>
-        <w:t>StackNode</w:t>
-      </w:r>
-      <w:proofErr w:type="spellEnd"/>
-      <w:r>
-        <w:rPr>
-          <w:sz w:val="24"/>
-          <w:szCs w:val="24"/>
-        </w:rPr>
-        <w:t xml:space="preserve"> Class:</w:t>
-      </w:r>
-      <w:r>
-        <w:rPr>
-          <w:sz w:val="24"/>
-          <w:szCs w:val="24"/>
-        </w:rPr>
-        <w:tab/>
-      </w:r>
-    </w:p>
-    <w:tbl>
-      <w:tblPr>
-        <w:tblStyle w:val="TableGrid"/>
-        <w:tblW w:w="0" w:type="auto"/>
-        <w:tblLook w:val="04A0" w:firstRow="1" w:lastRow="0" w:firstColumn="1" w:lastColumn="0" w:noHBand="0" w:noVBand="1"/>
-      </w:tblPr>
-      <w:tblGrid>
-        <w:gridCol w:w="2220"/>
-        <w:gridCol w:w="2220"/>
-        <w:gridCol w:w="2220"/>
-        <w:gridCol w:w="2220"/>
-      </w:tblGrid>
-      <w:tr>
-        <w:trPr>
-          <w:trHeight w:val="455"/>
-        </w:trPr>
-        <w:tc>
-          <w:tcPr>
-            <w:tcW w:w="2220" w:type="dxa"/>
-          </w:tcPr>
-          <w:p>
-            <w:pPr>
-              <w:tabs>
-                <w:tab w:val="left" w:pos="3765"/>
-              </w:tabs>
-              <w:rPr>
-                <w:b/>
-                <w:bCs/>
-                <w:sz w:val="24"/>
-                <w:szCs w:val="24"/>
-              </w:rPr>
-            </w:pPr>
-            <w:r>
-              <w:rPr>
-                <w:b/>
-                <w:bCs/>
-                <w:sz w:val="24"/>
-                <w:szCs w:val="24"/>
-              </w:rPr>
-              <w:t>Test Description</w:t>
-            </w:r>
-          </w:p>
-        </w:tc>
-        <w:tc>
-          <w:tcPr>
-            <w:tcW w:w="2220" w:type="dxa"/>
-          </w:tcPr>
-          <w:p>
-            <w:pPr>
-              <w:tabs>
-                <w:tab w:val="left" w:pos="3765"/>
-              </w:tabs>
-              <w:rPr>
-                <w:b/>
-                <w:bCs/>
-                <w:sz w:val="24"/>
-                <w:szCs w:val="24"/>
-              </w:rPr>
-            </w:pPr>
-            <w:r>
-              <w:rPr>
-                <w:b/>
-                <w:bCs/>
-                <w:sz w:val="24"/>
-                <w:szCs w:val="24"/>
-              </w:rPr>
-              <w:t xml:space="preserve">Test Data </w:t>
-            </w:r>
-          </w:p>
-        </w:tc>
-        <w:tc>
-          <w:tcPr>
-            <w:tcW w:w="2220" w:type="dxa"/>
-          </w:tcPr>
-          <w:p>
-            <w:pPr>
-              <w:tabs>
-                <w:tab w:val="left" w:pos="3765"/>
-              </w:tabs>
-              <w:rPr>
-                <w:b/>
-                <w:bCs/>
-                <w:sz w:val="24"/>
-                <w:szCs w:val="24"/>
-              </w:rPr>
-            </w:pPr>
-            <w:r>
-              <w:rPr>
-                <w:b/>
-                <w:bCs/>
-                <w:sz w:val="24"/>
-                <w:szCs w:val="24"/>
-              </w:rPr>
-              <w:t>Expected Result</w:t>
-            </w:r>
-          </w:p>
-        </w:tc>
-        <w:tc>
-          <w:tcPr>
-            <w:tcW w:w="2220" w:type="dxa"/>
-          </w:tcPr>
-          <w:p>
-            <w:pPr>
-              <w:tabs>
-                <w:tab w:val="left" w:pos="3765"/>
-              </w:tabs>
-              <w:rPr>
-                <w:b/>
-                <w:bCs/>
-                <w:sz w:val="24"/>
-                <w:szCs w:val="24"/>
-              </w:rPr>
-            </w:pPr>
-            <w:r>
-              <w:rPr>
-                <w:b/>
-                <w:bCs/>
-                <w:sz w:val="24"/>
-                <w:szCs w:val="24"/>
-              </w:rPr>
-              <w:t>Actual Result</w:t>
-            </w:r>
-          </w:p>
-        </w:tc>
-      </w:tr>
-      <w:tr>
-        <w:trPr>
-          <w:trHeight w:val="1203"/>
-        </w:trPr>
-        <w:tc>
-          <w:tcPr>
-            <w:tcW w:w="2220" w:type="dxa"/>
-          </w:tcPr>
-          <w:p>
-            <w:pPr>
-              <w:tabs>
-                <w:tab w:val="left" w:pos="3765"/>
-              </w:tabs>
-              <w:rPr>
-                <w:sz w:val="24"/>
-                <w:szCs w:val="24"/>
-              </w:rPr>
-            </w:pPr>
-            <w:bookmarkStart w:id="0" w:name="_GoBack"/>
-            <w:bookmarkEnd w:id="0"/>
-          </w:p>
-        </w:tc>
-        <w:tc>
-          <w:tcPr>
-            <w:tcW w:w="2220" w:type="dxa"/>
-          </w:tcPr>
-          <w:p>
-            <w:pPr>
-              <w:tabs>
-                <w:tab w:val="left" w:pos="3765"/>
-              </w:tabs>
-              <w:rPr>
-                <w:sz w:val="24"/>
-                <w:szCs w:val="24"/>
-              </w:rPr>
-            </w:pPr>
-          </w:p>
-        </w:tc>
-        <w:tc>
-          <w:tcPr>
-            <w:tcW w:w="2220" w:type="dxa"/>
-          </w:tcPr>
-          <w:p>
-            <w:pPr>
-              <w:tabs>
-                <w:tab w:val="left" w:pos="3765"/>
-              </w:tabs>
-              <w:rPr>
-                <w:sz w:val="24"/>
-                <w:szCs w:val="24"/>
-              </w:rPr>
-            </w:pPr>
-          </w:p>
-        </w:tc>
-        <w:tc>
-          <w:tcPr>
-            <w:tcW w:w="2220" w:type="dxa"/>
-          </w:tcPr>
-          <w:p>
-            <w:pPr>
-              <w:tabs>
-                <w:tab w:val="left" w:pos="3765"/>
-              </w:tabs>
-              <w:rPr>
-                <w:sz w:val="24"/>
-                <w:szCs w:val="24"/>
-              </w:rPr>
-            </w:pPr>
-          </w:p>
-        </w:tc>
-      </w:tr>
-      <w:tr>
-        <w:trPr>
-          <w:trHeight w:val="1266"/>
-        </w:trPr>
-        <w:tc>
-          <w:tcPr>
-            <w:tcW w:w="2220" w:type="dxa"/>
-          </w:tcPr>
-          <w:p>
-            <w:pPr>
-              <w:tabs>
-                <w:tab w:val="left" w:pos="3765"/>
-              </w:tabs>
-              <w:rPr>
-                <w:sz w:val="24"/>
-                <w:szCs w:val="24"/>
-              </w:rPr>
-            </w:pPr>
-          </w:p>
-        </w:tc>
-        <w:tc>
-          <w:tcPr>
-            <w:tcW w:w="2220" w:type="dxa"/>
-          </w:tcPr>
-          <w:p>
-            <w:pPr>
-              <w:tabs>
-                <w:tab w:val="left" w:pos="3765"/>
-              </w:tabs>
-              <w:rPr>
-                <w:sz w:val="24"/>
-                <w:szCs w:val="24"/>
-              </w:rPr>
-            </w:pPr>
-          </w:p>
-        </w:tc>
-        <w:tc>
-          <w:tcPr>
-            <w:tcW w:w="2220" w:type="dxa"/>
-          </w:tcPr>
-          <w:p>
-            <w:pPr>
-              <w:tabs>
-                <w:tab w:val="left" w:pos="3765"/>
-              </w:tabs>
-              <w:rPr>
-                <w:sz w:val="24"/>
-                <w:szCs w:val="24"/>
-              </w:rPr>
-            </w:pPr>
-          </w:p>
-        </w:tc>
-        <w:tc>
-          <w:tcPr>
-            <w:tcW w:w="2220" w:type="dxa"/>
-          </w:tcPr>
-          <w:p>
-            <w:pPr>
-              <w:tabs>
-                <w:tab w:val="left" w:pos="3765"/>
-              </w:tabs>
-              <w:rPr>
-                <w:sz w:val="24"/>
-                <w:szCs w:val="24"/>
-              </w:rPr>
-            </w:pPr>
-          </w:p>
-        </w:tc>
-      </w:tr>
-      <w:tr>
-        <w:trPr>
-          <w:trHeight w:val="1140"/>
-        </w:trPr>
-        <w:tc>
-          <w:tcPr>
-            <w:tcW w:w="2220" w:type="dxa"/>
-          </w:tcPr>
-          <w:p>
-            <w:pPr>
-              <w:tabs>
-                <w:tab w:val="left" w:pos="3765"/>
-              </w:tabs>
-              <w:rPr>
-                <w:sz w:val="24"/>
-                <w:szCs w:val="24"/>
-              </w:rPr>
-            </w:pPr>
-          </w:p>
-        </w:tc>
-        <w:tc>
-          <w:tcPr>
-            <w:tcW w:w="2220" w:type="dxa"/>
-          </w:tcPr>
-          <w:p>
-            <w:pPr>
-              <w:tabs>
-                <w:tab w:val="left" w:pos="3765"/>
-              </w:tabs>
-              <w:rPr>
-                <w:sz w:val="24"/>
-                <w:szCs w:val="24"/>
-              </w:rPr>
-            </w:pPr>
-          </w:p>
-        </w:tc>
-        <w:tc>
-          <w:tcPr>
-            <w:tcW w:w="2220" w:type="dxa"/>
-          </w:tcPr>
-          <w:p>
-            <w:pPr>
-              <w:tabs>
-                <w:tab w:val="left" w:pos="3765"/>
-              </w:tabs>
-              <w:rPr>
-                <w:sz w:val="24"/>
-                <w:szCs w:val="24"/>
-              </w:rPr>
-            </w:pPr>
-          </w:p>
-        </w:tc>
-        <w:tc>
-          <w:tcPr>
-            <w:tcW w:w="2220" w:type="dxa"/>
-          </w:tcPr>
-          <w:p>
-            <w:pPr>
-              <w:tabs>
-                <w:tab w:val="left" w:pos="3765"/>
-              </w:tabs>
-              <w:rPr>
-                <w:sz w:val="24"/>
-                <w:szCs w:val="24"/>
-              </w:rPr>
-            </w:pPr>
-          </w:p>
-        </w:tc>
-      </w:tr>
-    </w:tbl>
-    <w:p>
-      <w:pPr>
-        <w:tabs>
-          <w:tab w:val="left" w:pos="3765"/>
-        </w:tabs>
-        <w:rPr>
-          <w:sz w:val="24"/>
-          <w:szCs w:val="24"/>
-        </w:rPr>
-      </w:pPr>
+      <w:bookmarkStart w:id="0" w:name="_GoBack"/>
+      <w:bookmarkEnd w:id="0"/>
     </w:p>
     <w:p>
       <w:pPr>

</xml_diff>